<commit_message>
add yummy colorlib theme
</commit_message>
<xml_diff>
--- a/fashion accessories/from video.docx
+++ b/fashion accessories/from video.docx
@@ -66,25 +66,7 @@
           <w:sz w:val="24"/>
           <w:szCs w:val="24"/>
         </w:rPr>
-        <w:t xml:space="preserve">What's everyone my name is Alex Costa in one of the worst things that happens when you getting ready to go out is trying on the outfit and finding out that it sucks like it's missing something it looks alright but nothing special right nothing I catching indefinitely nothing worth talking about well I'm pretty sure I know why and how to fix more likely than not you're missing something to spice up that outfit you're missing the right accessories </w:t>
-      </w:r>
-      <w:proofErr w:type="spellStart"/>
-      <w:r>
-        <w:rPr>
-          <w:rFonts w:ascii="Times New Roman" w:eastAsia="Times New Roman" w:hAnsi="Times New Roman" w:cs="Times New Roman"/>
-          <w:sz w:val="24"/>
-          <w:szCs w:val="24"/>
-        </w:rPr>
-        <w:t>accessories</w:t>
-      </w:r>
-      <w:proofErr w:type="spellEnd"/>
-      <w:r>
-        <w:rPr>
-          <w:rFonts w:ascii="Times New Roman" w:eastAsia="Times New Roman" w:hAnsi="Times New Roman" w:cs="Times New Roman"/>
-          <w:sz w:val="24"/>
-          <w:szCs w:val="24"/>
-        </w:rPr>
-        <w:t xml:space="preserve"> are amazing way to add I mention to you stop there's accessories for every scenario in situation which is what will be going over today in this video I'm </w:t>
+        <w:t xml:space="preserve">I'm </w:t>
       </w:r>
       <w:proofErr w:type="spellStart"/>
       <w:r>
@@ -193,7 +175,7 @@
           <w:sz w:val="24"/>
           <w:szCs w:val="24"/>
         </w:rPr>
-        <w:t xml:space="preserve"> hook you guys up </w:t>
+        <w:t xml:space="preserve"> hook you guys up with a special discount when you use the code Costa at check and I want to know how many of you actually wear watches right now please comment below if you don't wear watches which I mean zero I mean legally listed in the description number for upgrade your wallet now most guys think that you know the wall is a something simple to carry some hard cash receipts and that's it but that is definitely not something you want to overlook people notice your wallet every time you wear is specially if you're out with the growing day for example like you don't want to pull out this old crappy while it looks like </w:t>
       </w:r>
       <w:r>
         <w:rPr>
@@ -202,7 +184,7 @@
           <w:szCs w:val="24"/>
         </w:rPr>
         <w:lastRenderedPageBreak/>
-        <w:t xml:space="preserve">with a special discount when you use the code Costa at check and I want to know how many of you actually wear watches right now please comment below if you don't wear watches which I mean zero I mean legally listed in the description number for upgrade your wallet now most guys think that you know the wall is a something simple to carry some hard cash receipts and that's it but that is definitely not something you want to overlook people notice your wallet every time you wear is specially if you're out with the growing day for example like you don't want to pull out this old crappy while it looks like it's holding on to dear life you also don't want this clunky wallet the bold use your fans stand how about you invest in a nice slim sleek looking wallet that will carry all the essentials that you need number five which a lot of people overlook here is your phone case had as much as I love this week look in the design of my phone without its cage just me I'm just not going to try to let look decide my fate here I am I'm </w:t>
+        <w:t xml:space="preserve">it's holding on to dear life you also don't want this clunky wallet the bold use your fans stand how about you invest in a nice slim sleek looking wallet that will carry all the essentials that you need number five which a lot of people overlook here is your phone case had as much as I love this week look in the design of my phone without its cage just me I'm just not going to try to let look decide my fate here I am I'm </w:t>
       </w:r>
       <w:proofErr w:type="spellStart"/>
       <w:r>
@@ -366,16 +348,7 @@
           <w:sz w:val="24"/>
           <w:szCs w:val="24"/>
         </w:rPr>
-        <w:t xml:space="preserve">The most stylish rings a man can where they can keep you warm and it will look good on any guy I love it when it gets chilly here in LA and I'm able to go to one of these on or not travel you know especially for the fall and winter months this is an instant style upgrade anytime where a scarf properly you look amazing all right guys for me this far as </w:t>
-      </w:r>
-      <w:r>
-        <w:rPr>
-          <w:rFonts w:ascii="Times New Roman" w:eastAsia="Times New Roman" w:hAnsi="Times New Roman" w:cs="Times New Roman"/>
-          <w:sz w:val="24"/>
-          <w:szCs w:val="24"/>
-        </w:rPr>
-        <w:lastRenderedPageBreak/>
-        <w:t xml:space="preserve">soon as the thank you so much for watching this video don't forget to check out the Serra listed in description below and to use my code costs that at check out for more fashion and lifestyle inspiration make sure all me on </w:t>
+        <w:t xml:space="preserve">The most stylish rings a man can where they can keep you warm and it will look good on any guy I love it when it gets chilly here in LA and I'm able to go to one of these on or not travel you know especially for the fall and winter months this is an instant style upgrade anytime where a scarf properly you look amazing all right guys for me this far as soon as the thank you so much for watching this video don't forget to check out the Serra listed in description below and to use my code costs that at check out for more fashion and lifestyle inspiration make sure all me on </w:t>
       </w:r>
       <w:proofErr w:type="spellStart"/>
       <w:r>

</xml_diff>